<commit_message>
Milestone screenshot title to document
</commit_message>
<xml_diff>
--- a/doc/SE452 sneaker-store Project.docx
+++ b/doc/SE452 sneaker-store Project.docx
@@ -1502,8 +1502,6 @@
       <w:r>
         <w:t xml:space="preserve">Greatest Chicago sneaker online shop that lets the user: </w:t>
       </w:r>
-      <w:bookmarkStart w:id="1" w:name="_GoBack"/>
-      <w:bookmarkEnd w:id="1"/>
     </w:p>
     <w:p>
       <w:pPr>
@@ -1550,21 +1548,21 @@
       <w:pPr>
         <w:pStyle w:val="Heading1"/>
       </w:pPr>
-      <w:bookmarkStart w:id="2" w:name="_Toc524127112"/>
+      <w:bookmarkStart w:id="1" w:name="_Toc524127112"/>
       <w:r>
         <w:t>Requirements</w:t>
       </w:r>
-      <w:bookmarkEnd w:id="2"/>
+      <w:bookmarkEnd w:id="1"/>
     </w:p>
     <w:p>
       <w:pPr>
         <w:pStyle w:val="Heading2"/>
       </w:pPr>
-      <w:bookmarkStart w:id="3" w:name="_Toc524127113"/>
+      <w:bookmarkStart w:id="2" w:name="_Toc524127113"/>
       <w:r>
         <w:t>Use Case</w:t>
       </w:r>
-      <w:bookmarkEnd w:id="3"/>
+      <w:bookmarkEnd w:id="2"/>
       <w:r>
         <w:t xml:space="preserve"> </w:t>
       </w:r>
@@ -1637,11 +1635,11 @@
       <w:pPr>
         <w:pStyle w:val="Heading2"/>
       </w:pPr>
-      <w:bookmarkStart w:id="4" w:name="_Toc524127114"/>
+      <w:bookmarkStart w:id="3" w:name="_Toc524127114"/>
       <w:r>
         <w:t>Description of problem</w:t>
       </w:r>
-      <w:bookmarkEnd w:id="4"/>
+      <w:bookmarkEnd w:id="3"/>
     </w:p>
     <w:p>
       <w:pPr>
@@ -1677,31 +1675,31 @@
       <w:pPr>
         <w:pStyle w:val="Heading1"/>
       </w:pPr>
-      <w:bookmarkStart w:id="5" w:name="_Toc524127115"/>
+      <w:bookmarkStart w:id="4" w:name="_Toc524127115"/>
       <w:r>
         <w:t>Design</w:t>
       </w:r>
-      <w:bookmarkEnd w:id="5"/>
+      <w:bookmarkEnd w:id="4"/>
     </w:p>
     <w:p>
       <w:pPr>
         <w:pStyle w:val="Heading2"/>
       </w:pPr>
-      <w:bookmarkStart w:id="6" w:name="_Toc524127116"/>
+      <w:bookmarkStart w:id="5" w:name="_Toc524127116"/>
       <w:r>
         <w:t>Sequence of major functionality</w:t>
       </w:r>
-      <w:bookmarkEnd w:id="6"/>
+      <w:bookmarkEnd w:id="5"/>
     </w:p>
     <w:p>
       <w:pPr>
         <w:pStyle w:val="Heading3"/>
       </w:pPr>
-      <w:bookmarkStart w:id="7" w:name="_Toc524127117"/>
+      <w:bookmarkStart w:id="6" w:name="_Toc524127117"/>
       <w:r>
         <w:t>Web UI (Common case)</w:t>
       </w:r>
-      <w:bookmarkEnd w:id="7"/>
+      <w:bookmarkEnd w:id="6"/>
     </w:p>
     <w:p>
       <w:pPr>
@@ -1735,7 +1733,7 @@
           <v:shape id="_x0000_i1027" type="#_x0000_t75" alt="" style="width:361pt;height:134pt;mso-width-percent:0;mso-height-percent:0;mso-width-percent:0;mso-height-percent:0" o:ole="">
             <v:imagedata r:id="rId10" o:title=""/>
           </v:shape>
-          <o:OLEObject Type="Embed" ProgID="Visio.Drawing.11" ShapeID="_x0000_i1027" DrawAspect="Content" ObjectID="_1597950219" r:id="rId11"/>
+          <o:OLEObject Type="Embed" ProgID="Visio.Drawing.11" ShapeID="_x0000_i1027" DrawAspect="Content" ObjectID="_1598267514" r:id="rId11"/>
         </w:object>
       </w:r>
     </w:p>
@@ -1767,11 +1765,11 @@
       <w:pPr>
         <w:pStyle w:val="Heading2"/>
       </w:pPr>
-      <w:bookmarkStart w:id="8" w:name="_Toc524127118"/>
+      <w:bookmarkStart w:id="7" w:name="_Toc524127118"/>
       <w:r>
         <w:t>Table layout</w:t>
       </w:r>
-      <w:bookmarkEnd w:id="8"/>
+      <w:bookmarkEnd w:id="7"/>
     </w:p>
     <w:p>
       <w:pPr>
@@ -1786,7 +1784,7 @@
           <v:shape id="_x0000_i1026" type="#_x0000_t75" alt="" style="width:93pt;height:48pt;mso-width-percent:0;mso-height-percent:0;mso-width-percent:0;mso-height-percent:0" o:ole="">
             <v:imagedata r:id="rId12" o:title=""/>
           </v:shape>
-          <o:OLEObject Type="Embed" ProgID="Visio.Drawing.11" ShapeID="_x0000_i1026" DrawAspect="Content" ObjectID="_1597950220" r:id="rId13"/>
+          <o:OLEObject Type="Embed" ProgID="Visio.Drawing.11" ShapeID="_x0000_i1026" DrawAspect="Content" ObjectID="_1598267515" r:id="rId13"/>
         </w:object>
       </w:r>
     </w:p>
@@ -1809,11 +1807,11 @@
       <w:pPr>
         <w:pStyle w:val="Heading2"/>
       </w:pPr>
-      <w:bookmarkStart w:id="9" w:name="_Toc524127119"/>
+      <w:bookmarkStart w:id="8" w:name="_Toc524127119"/>
       <w:r>
         <w:t>Deployment</w:t>
       </w:r>
-      <w:bookmarkEnd w:id="9"/>
+      <w:bookmarkEnd w:id="8"/>
     </w:p>
     <w:p>
       <w:pPr>
@@ -1837,7 +1835,7 @@
           <v:shape id="_x0000_i1025" type="#_x0000_t75" alt="" style="width:1in;height:39pt;mso-width-percent:0;mso-height-percent:0;mso-width-percent:0;mso-height-percent:0" o:ole="">
             <v:imagedata r:id="rId14" o:title=""/>
           </v:shape>
-          <o:OLEObject Type="Embed" ProgID="Visio.Drawing.11" ShapeID="_x0000_i1025" DrawAspect="Content" ObjectID="_1597950221" r:id="rId15"/>
+          <o:OLEObject Type="Embed" ProgID="Visio.Drawing.11" ShapeID="_x0000_i1025" DrawAspect="Content" ObjectID="_1598267516" r:id="rId15"/>
         </w:object>
       </w:r>
     </w:p>
@@ -1847,13 +1845,8 @@
         <w:ind w:left="1440"/>
       </w:pPr>
       <w:r>
-        <w:t xml:space="preserve">Queue:  </w:t>
+        <w:t>Queue:  CalculatorQ</w:t>
       </w:r>
-      <w:proofErr w:type="spellStart"/>
-      <w:r>
-        <w:t>CalculatorQ</w:t>
-      </w:r>
-      <w:proofErr w:type="spellEnd"/>
     </w:p>
     <w:p>
       <w:pPr>
@@ -1861,15 +1854,7 @@
         <w:ind w:left="1440"/>
       </w:pPr>
       <w:r>
-        <w:t xml:space="preserve">Data source:  </w:t>
-      </w:r>
-      <w:proofErr w:type="spellStart"/>
-      <w:r>
-        <w:t>jdbc</w:t>
-      </w:r>
-      <w:proofErr w:type="spellEnd"/>
-      <w:r>
-        <w:t>/sample</w:t>
+        <w:t>Data source:  jdbc/sample</w:t>
       </w:r>
     </w:p>
     <w:p>
@@ -1882,11 +1867,11 @@
       <w:pPr>
         <w:pStyle w:val="Heading1"/>
       </w:pPr>
-      <w:bookmarkStart w:id="10" w:name="_Toc524127120"/>
+      <w:bookmarkStart w:id="9" w:name="_Toc524127120"/>
       <w:r>
         <w:t>Discussion of how your design met the requirements</w:t>
       </w:r>
-      <w:bookmarkEnd w:id="10"/>
+      <w:bookmarkEnd w:id="9"/>
     </w:p>
     <w:p>
       <w:pPr>
@@ -1913,12 +1898,12 @@
       <w:pPr>
         <w:pStyle w:val="Heading1"/>
       </w:pPr>
-      <w:bookmarkStart w:id="11" w:name="_Toc524127121"/>
+      <w:bookmarkStart w:id="10" w:name="_Toc524127121"/>
       <w:r>
         <w:lastRenderedPageBreak/>
         <w:t>Discussion of lessons learned</w:t>
       </w:r>
-      <w:bookmarkEnd w:id="11"/>
+      <w:bookmarkEnd w:id="10"/>
     </w:p>
     <w:p>
       <w:pPr>
@@ -1972,11 +1957,11 @@
       <w:pPr>
         <w:pStyle w:val="Heading1"/>
       </w:pPr>
-      <w:bookmarkStart w:id="12" w:name="_Toc524127122"/>
+      <w:bookmarkStart w:id="11" w:name="_Toc524127122"/>
       <w:r>
         <w:t>Decision Log</w:t>
       </w:r>
-      <w:bookmarkEnd w:id="12"/>
+      <w:bookmarkEnd w:id="11"/>
     </w:p>
     <w:p>
       <w:pPr>
@@ -2297,11 +2282,22 @@
       </w:r>
     </w:p>
     <w:p>
+      <w:pPr>
+        <w:pStyle w:val="Heading1"/>
+      </w:pPr>
+      <w:r>
+        <w:lastRenderedPageBreak/>
+        <w:t>Milestone Screenshot</w:t>
+      </w:r>
+      <w:bookmarkStart w:id="12" w:name="_GoBack"/>
+      <w:bookmarkEnd w:id="12"/>
+    </w:p>
+    <w:p/>
+    <w:p>
       <w:r>
         <w:rPr>
           <w:noProof/>
         </w:rPr>
-        <w:lastRenderedPageBreak/>
         <w:drawing>
           <wp:inline distT="0" distB="0" distL="0" distR="0" wp14:anchorId="7A4E5DC5" wp14:editId="077F0A2C">
             <wp:extent cx="9251950" cy="5015230"/>
@@ -5054,7 +5050,7 @@
 </file>
 
 <file path=customXml/itemProps2.xml><?xml version="1.0" encoding="utf-8"?>
-<ds:datastoreItem xmlns:ds="http://schemas.openxmlformats.org/officeDocument/2006/customXml" ds:itemID="{FA5700D8-0305-3943-9665-19660DFB1950}">
+<ds:datastoreItem xmlns:ds="http://schemas.openxmlformats.org/officeDocument/2006/customXml" ds:itemID="{4A781FDE-D5D8-4D4A-BB72-9BEA5EBF0812}">
   <ds:schemaRefs>
     <ds:schemaRef ds:uri="http://schemas.openxmlformats.org/officeDocument/2006/bibliography"/>
   </ds:schemaRefs>

</xml_diff>

<commit_message>
Update doc/SE452 sneaker-store Project.docx
added screen shot of build to document
</commit_message>
<xml_diff>
--- a/doc/SE452 sneaker-store Project.docx
+++ b/doc/SE452 sneaker-store Project.docx
@@ -431,7 +431,6 @@
                           </wps:style>
                           <wps:txbx>
                             <w:txbxContent>
-                              <w:bookmarkStart w:id="0" w:name="_GoBack" w:displacedByCustomXml="next"/>
                               <w:sdt>
                                 <w:sdtPr>
                                   <w:rPr>
@@ -460,7 +459,6 @@
                                   </w:p>
                                 </w:sdtContent>
                               </w:sdt>
-                              <w:bookmarkEnd w:id="0" w:displacedByCustomXml="prev"/>
                             </w:txbxContent>
                           </wps:txbx>
                           <wps:bodyPr rot="0" spcFirstLastPara="0" vertOverflow="overflow" horzOverflow="overflow" vert="horz" wrap="square" lIns="182880" tIns="45720" rIns="182880" bIns="45720" numCol="1" spcCol="0" rtlCol="0" fromWordArt="0" anchor="ctr" anchorCtr="0" forceAA="0" compatLnSpc="1">
@@ -1495,12 +1493,12 @@
       <w:pPr>
         <w:pStyle w:val="Heading1"/>
       </w:pPr>
-      <w:bookmarkStart w:id="2" w:name="_Toc524127111"/>
+      <w:bookmarkStart w:id="0" w:name="_Toc524127111"/>
       <w:r>
         <w:lastRenderedPageBreak/>
         <w:t>Overview</w:t>
       </w:r>
-      <w:bookmarkEnd w:id="2"/>
+      <w:bookmarkEnd w:id="0"/>
     </w:p>
     <w:p>
       <w:r>
@@ -1552,21 +1550,21 @@
       <w:pPr>
         <w:pStyle w:val="Heading1"/>
       </w:pPr>
-      <w:bookmarkStart w:id="3" w:name="_Toc524127112"/>
+      <w:bookmarkStart w:id="1" w:name="_Toc524127112"/>
       <w:r>
         <w:t>Requirements</w:t>
       </w:r>
-      <w:bookmarkEnd w:id="3"/>
+      <w:bookmarkEnd w:id="1"/>
     </w:p>
     <w:p>
       <w:pPr>
         <w:pStyle w:val="Heading2"/>
       </w:pPr>
-      <w:bookmarkStart w:id="4" w:name="_Toc524127113"/>
+      <w:bookmarkStart w:id="2" w:name="_Toc524127113"/>
       <w:r>
         <w:t>Use Case</w:t>
       </w:r>
-      <w:bookmarkEnd w:id="4"/>
+      <w:bookmarkEnd w:id="2"/>
       <w:r>
         <w:t xml:space="preserve"> </w:t>
       </w:r>
@@ -1639,11 +1637,11 @@
       <w:pPr>
         <w:pStyle w:val="Heading2"/>
       </w:pPr>
-      <w:bookmarkStart w:id="5" w:name="_Toc524127114"/>
+      <w:bookmarkStart w:id="3" w:name="_Toc524127114"/>
       <w:r>
         <w:t>Description of problem</w:t>
       </w:r>
-      <w:bookmarkEnd w:id="5"/>
+      <w:bookmarkEnd w:id="3"/>
     </w:p>
     <w:p>
       <w:pPr>
@@ -1679,31 +1677,31 @@
       <w:pPr>
         <w:pStyle w:val="Heading1"/>
       </w:pPr>
-      <w:bookmarkStart w:id="6" w:name="_Toc524127115"/>
+      <w:bookmarkStart w:id="4" w:name="_Toc524127115"/>
       <w:r>
         <w:t>Design</w:t>
       </w:r>
+      <w:bookmarkEnd w:id="4"/>
+    </w:p>
+    <w:p>
+      <w:pPr>
+        <w:pStyle w:val="Heading2"/>
+      </w:pPr>
+      <w:bookmarkStart w:id="5" w:name="_Toc524127116"/>
+      <w:r>
+        <w:t>Sequence of major functionality</w:t>
+      </w:r>
+      <w:bookmarkEnd w:id="5"/>
+    </w:p>
+    <w:p>
+      <w:pPr>
+        <w:pStyle w:val="Heading3"/>
+      </w:pPr>
+      <w:bookmarkStart w:id="6" w:name="_Toc524127117"/>
+      <w:r>
+        <w:t>Web UI (Common case)</w:t>
+      </w:r>
       <w:bookmarkEnd w:id="6"/>
-    </w:p>
-    <w:p>
-      <w:pPr>
-        <w:pStyle w:val="Heading2"/>
-      </w:pPr>
-      <w:bookmarkStart w:id="7" w:name="_Toc524127116"/>
-      <w:r>
-        <w:t>Sequence of major functionality</w:t>
-      </w:r>
-      <w:bookmarkEnd w:id="7"/>
-    </w:p>
-    <w:p>
-      <w:pPr>
-        <w:pStyle w:val="Heading3"/>
-      </w:pPr>
-      <w:bookmarkStart w:id="8" w:name="_Toc524127117"/>
-      <w:r>
-        <w:t>Web UI (Common case)</w:t>
-      </w:r>
-      <w:bookmarkEnd w:id="8"/>
     </w:p>
     <w:p>
       <w:pPr>
@@ -1737,7 +1735,7 @@
           <v:shape id="_x0000_i1026" type="#_x0000_t75" alt="" style="width:361pt;height:134pt;mso-width-percent:0;mso-height-percent:0;mso-width-percent:0;mso-height-percent:0" o:ole="">
             <v:imagedata r:id="rId10" o:title=""/>
           </v:shape>
-          <o:OLEObject Type="Embed" ProgID="Visio.Drawing.11" ShapeID="_x0000_i1026" DrawAspect="Content" ObjectID="_1601045044" r:id="rId11"/>
+          <o:OLEObject Type="Embed" ProgID="Visio.Drawing.11" ShapeID="_x0000_i1026" DrawAspect="Content" ObjectID="_1601901796" r:id="rId11"/>
         </w:object>
       </w:r>
     </w:p>
@@ -1769,12 +1767,9 @@
       <w:pPr>
         <w:pStyle w:val="Heading2"/>
       </w:pPr>
-      <w:bookmarkStart w:id="9" w:name="_Toc524127118"/>
-      <w:r>
-        <w:t>Web UI</w:t>
-      </w:r>
-      <w:r>
-        <w:t xml:space="preserve"> </w:t>
+      <w:bookmarkStart w:id="7" w:name="_Toc524127118"/>
+      <w:r>
+        <w:t xml:space="preserve">Web UI </w:t>
       </w:r>
       <w:r>
         <w:t>Mockup</w:t>
@@ -1981,7 +1976,7 @@
       <w:r>
         <w:t>Table layout</w:t>
       </w:r>
-      <w:bookmarkEnd w:id="9"/>
+      <w:bookmarkEnd w:id="7"/>
     </w:p>
     <w:p>
       <w:pPr>
@@ -3250,11 +3245,11 @@
       <w:pPr>
         <w:pStyle w:val="Heading2"/>
       </w:pPr>
-      <w:bookmarkStart w:id="10" w:name="_Toc524127119"/>
+      <w:bookmarkStart w:id="8" w:name="_Toc524127119"/>
       <w:r>
         <w:t>Deployment</w:t>
       </w:r>
-      <w:bookmarkEnd w:id="10"/>
+      <w:bookmarkEnd w:id="8"/>
     </w:p>
     <w:p>
       <w:pPr>
@@ -3278,7 +3273,7 @@
           <v:shape id="_x0000_i1025" type="#_x0000_t75" alt="" style="width:1in;height:39pt;mso-width-percent:0;mso-height-percent:0;mso-width-percent:0;mso-height-percent:0" o:ole="">
             <v:imagedata r:id="rId16" o:title=""/>
           </v:shape>
-          <o:OLEObject Type="Embed" ProgID="Visio.Drawing.11" ShapeID="_x0000_i1025" DrawAspect="Content" ObjectID="_1601045045" r:id="rId17"/>
+          <o:OLEObject Type="Embed" ProgID="Visio.Drawing.11" ShapeID="_x0000_i1025" DrawAspect="Content" ObjectID="_1601901797" r:id="rId17"/>
         </w:object>
       </w:r>
     </w:p>
@@ -3288,13 +3283,8 @@
         <w:ind w:left="1440"/>
       </w:pPr>
       <w:r>
-        <w:t xml:space="preserve">Queue:  </w:t>
-      </w:r>
-      <w:proofErr w:type="spellStart"/>
-      <w:r>
-        <w:t>CalculatorQ</w:t>
-      </w:r>
-      <w:proofErr w:type="spellEnd"/>
+        <w:t>Queue:  CalculatorQ</w:t>
+      </w:r>
     </w:p>
     <w:p>
       <w:pPr>
@@ -3302,15 +3292,7 @@
         <w:ind w:left="1440"/>
       </w:pPr>
       <w:r>
-        <w:t xml:space="preserve">Data source:  </w:t>
-      </w:r>
-      <w:proofErr w:type="spellStart"/>
-      <w:r>
-        <w:t>jdbc</w:t>
-      </w:r>
-      <w:proofErr w:type="spellEnd"/>
-      <w:r>
-        <w:t>/sample</w:t>
+        <w:t>Data source:  jdbc/sample</w:t>
       </w:r>
     </w:p>
     <w:p>
@@ -3323,12 +3305,12 @@
       <w:pPr>
         <w:pStyle w:val="Heading1"/>
       </w:pPr>
-      <w:bookmarkStart w:id="11" w:name="_Toc524127120"/>
+      <w:bookmarkStart w:id="9" w:name="_Toc524127120"/>
       <w:r>
         <w:lastRenderedPageBreak/>
         <w:t>Discussion of how your design met the requirements</w:t>
       </w:r>
-      <w:bookmarkEnd w:id="11"/>
+      <w:bookmarkEnd w:id="9"/>
     </w:p>
     <w:p>
       <w:pPr>
@@ -3355,11 +3337,11 @@
       <w:pPr>
         <w:pStyle w:val="Heading1"/>
       </w:pPr>
-      <w:bookmarkStart w:id="12" w:name="_Toc524127121"/>
+      <w:bookmarkStart w:id="10" w:name="_Toc524127121"/>
       <w:r>
         <w:t>Discussion of lessons learned</w:t>
       </w:r>
-      <w:bookmarkEnd w:id="12"/>
+      <w:bookmarkEnd w:id="10"/>
     </w:p>
     <w:p>
       <w:pPr>
@@ -3416,15 +3398,7 @@
         <w:pStyle w:val="ListParagraph"/>
       </w:pPr>
       <w:r>
-        <w:t xml:space="preserve">I made the decision of using </w:t>
-      </w:r>
-      <w:proofErr w:type="spellStart"/>
-      <w:r>
-        <w:t>mongoDB</w:t>
-      </w:r>
-      <w:proofErr w:type="spellEnd"/>
-      <w:r>
-        <w:t xml:space="preserve"> as my database for the feature of registration of a sneaker raffle.</w:t>
+        <w:t>I made the decision of using mongoDB as my database for the feature of registration of a sneaker raffle.</w:t>
       </w:r>
       <w:r>
         <w:t xml:space="preserve"> The reason is for fast finds in the documents, it will allow me to find a shoe that will be in raffle, fill in the customers information in a document and the raffle information.  </w:t>
@@ -3477,11 +3451,11 @@
       <w:pPr>
         <w:pStyle w:val="Heading1"/>
       </w:pPr>
-      <w:bookmarkStart w:id="13" w:name="_Toc524127122"/>
+      <w:bookmarkStart w:id="11" w:name="_Toc524127122"/>
       <w:r>
         <w:t>Decision Log</w:t>
       </w:r>
-      <w:bookmarkEnd w:id="13"/>
+      <w:bookmarkEnd w:id="11"/>
     </w:p>
     <w:p>
       <w:pPr>
@@ -4084,6 +4058,69 @@
         </w:drawing>
       </w:r>
     </w:p>
+    <w:p>
+      <w:pPr>
+        <w:pStyle w:val="Heading1"/>
+      </w:pPr>
+      <w:r>
+        <w:lastRenderedPageBreak/>
+        <w:t>Milestone 3</w:t>
+      </w:r>
+      <w:r>
+        <w:t xml:space="preserve"> Screenshot</w:t>
+      </w:r>
+    </w:p>
+    <w:p>
+      <w:bookmarkStart w:id="12" w:name="_GoBack"/>
+      <w:r>
+        <w:rPr>
+          <w:noProof/>
+        </w:rPr>
+        <w:drawing>
+          <wp:inline distT="0" distB="0" distL="0" distR="0" wp14:anchorId="60684B9B" wp14:editId="4FC37AFD">
+            <wp:extent cx="9251950" cy="5530215"/>
+            <wp:effectExtent l="0" t="0" r="0" b="0"/>
+            <wp:docPr id="10" name="Picture 10"/>
+            <wp:cNvGraphicFramePr>
+              <a:graphicFrameLocks xmlns:a="http://schemas.openxmlformats.org/drawingml/2006/main" noChangeAspect="1"/>
+            </wp:cNvGraphicFramePr>
+            <a:graphic xmlns:a="http://schemas.openxmlformats.org/drawingml/2006/main">
+              <a:graphicData uri="http://schemas.openxmlformats.org/drawingml/2006/picture">
+                <pic:pic xmlns:pic="http://schemas.openxmlformats.org/drawingml/2006/picture">
+                  <pic:nvPicPr>
+                    <pic:cNvPr id="10" name="Screen Shot 2018-10-24 at 3.56.01 PM.png"/>
+                    <pic:cNvPicPr/>
+                  </pic:nvPicPr>
+                  <pic:blipFill>
+                    <a:blip r:embed="rId21" cstate="print">
+                      <a:extLst>
+                        <a:ext uri="{28A0092B-C50C-407E-A947-70E740481C1C}">
+                          <a14:useLocalDpi xmlns:a14="http://schemas.microsoft.com/office/drawing/2010/main" val="0"/>
+                        </a:ext>
+                      </a:extLst>
+                    </a:blip>
+                    <a:stretch>
+                      <a:fillRect/>
+                    </a:stretch>
+                  </pic:blipFill>
+                  <pic:spPr>
+                    <a:xfrm>
+                      <a:off x="0" y="0"/>
+                      <a:ext cx="9251950" cy="5530215"/>
+                    </a:xfrm>
+                    <a:prstGeom prst="rect">
+                      <a:avLst/>
+                    </a:prstGeom>
+                  </pic:spPr>
+                </pic:pic>
+              </a:graphicData>
+            </a:graphic>
+          </wp:inline>
+        </w:drawing>
+      </w:r>
+      <w:bookmarkEnd w:id="12"/>
+    </w:p>
+    <w:p/>
     <w:sectPr>
       <w:pgSz w:w="16838" w:h="11906" w:orient="landscape"/>
       <w:pgMar w:top="1134" w:right="1134" w:bottom="1134" w:left="1134" w:header="0" w:footer="0" w:gutter="0"/>
@@ -6805,7 +6842,7 @@
 </file>
 
 <file path=customXml/itemProps2.xml><?xml version="1.0" encoding="utf-8"?>
-<ds:datastoreItem xmlns:ds="http://schemas.openxmlformats.org/officeDocument/2006/customXml" ds:itemID="{BF65AAF2-6257-A140-B035-795A44451128}">
+<ds:datastoreItem xmlns:ds="http://schemas.openxmlformats.org/officeDocument/2006/customXml" ds:itemID="{C11958B7-79E2-484B-BF94-822E0C2739E5}">
   <ds:schemaRefs>
     <ds:schemaRef ds:uri="http://schemas.openxmlformats.org/officeDocument/2006/bibliography"/>
   </ds:schemaRefs>

</xml_diff>

<commit_message>
SQL additions and controller fix
added classes that are needed for the sql intergation with the rest of funtionalitys and also fixed the Store locator controller
</commit_message>
<xml_diff>
--- a/doc/SE452 sneaker-store Project.docx
+++ b/doc/SE452 sneaker-store Project.docx
@@ -1735,7 +1735,7 @@
           <v:shape id="_x0000_i1026" type="#_x0000_t75" alt="" style="width:361pt;height:134pt;mso-width-percent:0;mso-height-percent:0;mso-width-percent:0;mso-height-percent:0" o:ole="">
             <v:imagedata r:id="rId10" o:title=""/>
           </v:shape>
-          <o:OLEObject Type="Embed" ProgID="Visio.Drawing.11" ShapeID="_x0000_i1026" DrawAspect="Content" ObjectID="_1601901796" r:id="rId11"/>
+          <o:OLEObject Type="Embed" ProgID="Visio.Drawing.11" ShapeID="_x0000_i1026" DrawAspect="Content" ObjectID="_1603017195" r:id="rId11"/>
         </w:object>
       </w:r>
     </w:p>
@@ -2000,556 +2000,12 @@
         <w:t>NoSQL Document</w:t>
       </w:r>
     </w:p>
-    <w:tbl>
-      <w:tblPr>
-        <w:tblStyle w:val="TableGrid"/>
-        <w:tblpPr w:leftFromText="180" w:rightFromText="180" w:vertAnchor="text" w:horzAnchor="page" w:tblpX="2773" w:tblpY="217"/>
-        <w:tblW w:w="0" w:type="auto"/>
-        <w:tblLook w:val="04A0" w:firstRow="1" w:lastRow="0" w:firstColumn="1" w:lastColumn="0" w:noHBand="0" w:noVBand="1"/>
-      </w:tblPr>
-      <w:tblGrid>
-        <w:gridCol w:w="1188"/>
-      </w:tblGrid>
-      <w:tr>
-        <w:trPr>
-          <w:trHeight w:val="292"/>
-        </w:trPr>
-        <w:tc>
-          <w:tcPr>
-            <w:tcW w:w="1188" w:type="dxa"/>
-          </w:tcPr>
-          <w:p>
-            <w:pPr>
-              <w:pStyle w:val="ListParagraph"/>
-              <w:ind w:left="0"/>
-              <w:jc w:val="center"/>
-              <w:rPr>
-                <w:b/>
-                <w:noProof/>
-              </w:rPr>
-            </w:pPr>
-            <w:r>
-              <w:rPr>
-                <w:b/>
-                <w:noProof/>
-              </w:rPr>
-              <w:t>Sneaker</w:t>
-            </w:r>
-          </w:p>
-        </w:tc>
-      </w:tr>
-      <w:tr>
-        <w:trPr>
-          <w:trHeight w:val="314"/>
-        </w:trPr>
-        <w:tc>
-          <w:tcPr>
-            <w:tcW w:w="1188" w:type="dxa"/>
-          </w:tcPr>
-          <w:p>
-            <w:pPr>
-              <w:pStyle w:val="ListParagraph"/>
-              <w:ind w:left="0"/>
-              <w:rPr>
-                <w:noProof/>
-              </w:rPr>
-            </w:pPr>
-            <w:r>
-              <w:rPr>
-                <w:noProof/>
-              </w:rPr>
-              <w:t>Id</w:t>
-            </w:r>
-          </w:p>
-        </w:tc>
-      </w:tr>
-      <w:tr>
-        <w:trPr>
-          <w:trHeight w:val="292"/>
-        </w:trPr>
-        <w:tc>
-          <w:tcPr>
-            <w:tcW w:w="1188" w:type="dxa"/>
-          </w:tcPr>
-          <w:p>
-            <w:pPr>
-              <w:pStyle w:val="ListParagraph"/>
-              <w:ind w:left="0"/>
-              <w:rPr>
-                <w:noProof/>
-              </w:rPr>
-            </w:pPr>
-            <w:r>
-              <w:rPr>
-                <w:noProof/>
-              </w:rPr>
-              <w:t>Name</w:t>
-            </w:r>
-          </w:p>
-        </w:tc>
-      </w:tr>
-      <w:tr>
-        <w:trPr>
-          <w:trHeight w:val="292"/>
-        </w:trPr>
-        <w:tc>
-          <w:tcPr>
-            <w:tcW w:w="1188" w:type="dxa"/>
-          </w:tcPr>
-          <w:p>
-            <w:pPr>
-              <w:pStyle w:val="ListParagraph"/>
-              <w:ind w:left="0"/>
-              <w:rPr>
-                <w:noProof/>
-              </w:rPr>
-            </w:pPr>
-            <w:r>
-              <w:rPr>
-                <w:noProof/>
-              </w:rPr>
-              <w:t>Brand</w:t>
-            </w:r>
-          </w:p>
-        </w:tc>
-      </w:tr>
-      <w:tr>
-        <w:trPr>
-          <w:trHeight w:val="292"/>
-        </w:trPr>
-        <w:tc>
-          <w:tcPr>
-            <w:tcW w:w="1188" w:type="dxa"/>
-          </w:tcPr>
-          <w:p>
-            <w:pPr>
-              <w:pStyle w:val="ListParagraph"/>
-              <w:ind w:left="0"/>
-              <w:rPr>
-                <w:noProof/>
-              </w:rPr>
-            </w:pPr>
-            <w:r>
-              <w:rPr>
-                <w:noProof/>
-              </w:rPr>
-              <w:t>Color</w:t>
-            </w:r>
-          </w:p>
-        </w:tc>
-      </w:tr>
-      <w:tr>
-        <w:trPr>
-          <w:trHeight w:val="314"/>
-        </w:trPr>
-        <w:tc>
-          <w:tcPr>
-            <w:tcW w:w="1188" w:type="dxa"/>
-          </w:tcPr>
-          <w:p>
-            <w:pPr>
-              <w:pStyle w:val="ListParagraph"/>
-              <w:ind w:left="0"/>
-              <w:rPr>
-                <w:noProof/>
-              </w:rPr>
-            </w:pPr>
-            <w:r>
-              <w:rPr>
-                <w:noProof/>
-              </w:rPr>
-              <w:t>Size</w:t>
-            </w:r>
-          </w:p>
-        </w:tc>
-      </w:tr>
-      <w:tr>
-        <w:trPr>
-          <w:trHeight w:val="292"/>
-        </w:trPr>
-        <w:tc>
-          <w:tcPr>
-            <w:tcW w:w="1188" w:type="dxa"/>
-          </w:tcPr>
-          <w:p>
-            <w:pPr>
-              <w:pStyle w:val="ListParagraph"/>
-              <w:ind w:left="0"/>
-              <w:rPr>
-                <w:noProof/>
-              </w:rPr>
-            </w:pPr>
-            <w:r>
-              <w:rPr>
-                <w:noProof/>
-              </w:rPr>
-              <w:t>Type</w:t>
-            </w:r>
-          </w:p>
-        </w:tc>
-      </w:tr>
-      <w:tr>
-        <w:trPr>
-          <w:trHeight w:val="292"/>
-        </w:trPr>
-        <w:tc>
-          <w:tcPr>
-            <w:tcW w:w="1188" w:type="dxa"/>
-          </w:tcPr>
-          <w:p>
-            <w:pPr>
-              <w:pStyle w:val="ListParagraph"/>
-              <w:ind w:left="0"/>
-              <w:rPr>
-                <w:noProof/>
-              </w:rPr>
-            </w:pPr>
-            <w:r>
-              <w:rPr>
-                <w:noProof/>
-              </w:rPr>
-              <w:t>Price</w:t>
-            </w:r>
-          </w:p>
-        </w:tc>
-      </w:tr>
-      <w:tr>
-        <w:trPr>
-          <w:trHeight w:val="292"/>
-        </w:trPr>
-        <w:tc>
-          <w:tcPr>
-            <w:tcW w:w="1188" w:type="dxa"/>
-          </w:tcPr>
-          <w:p>
-            <w:pPr>
-              <w:pStyle w:val="ListParagraph"/>
-              <w:ind w:left="0"/>
-              <w:rPr>
-                <w:noProof/>
-              </w:rPr>
-            </w:pPr>
-            <w:r>
-              <w:rPr>
-                <w:noProof/>
-              </w:rPr>
-              <w:t>Gender</w:t>
-            </w:r>
-          </w:p>
-        </w:tc>
-      </w:tr>
-    </w:tbl>
-    <w:tbl>
-      <w:tblPr>
-        <w:tblStyle w:val="TableGrid"/>
-        <w:tblpPr w:leftFromText="180" w:rightFromText="180" w:vertAnchor="text" w:horzAnchor="page" w:tblpX="4333" w:tblpY="197"/>
-        <w:tblW w:w="0" w:type="auto"/>
-        <w:tblLook w:val="04A0" w:firstRow="1" w:lastRow="0" w:firstColumn="1" w:lastColumn="0" w:noHBand="0" w:noVBand="1"/>
-      </w:tblPr>
-      <w:tblGrid>
-        <w:gridCol w:w="1862"/>
-      </w:tblGrid>
-      <w:tr>
-        <w:trPr>
-          <w:trHeight w:val="295"/>
-        </w:trPr>
-        <w:tc>
-          <w:tcPr>
-            <w:tcW w:w="1862" w:type="dxa"/>
-          </w:tcPr>
-          <w:p>
-            <w:pPr>
-              <w:jc w:val="center"/>
-              <w:rPr>
-                <w:b/>
-              </w:rPr>
-            </w:pPr>
-            <w:r>
-              <w:rPr>
-                <w:b/>
-              </w:rPr>
-              <w:t>Customer</w:t>
-            </w:r>
-          </w:p>
-        </w:tc>
-      </w:tr>
-      <w:tr>
-        <w:trPr>
-          <w:trHeight w:val="319"/>
-        </w:trPr>
-        <w:tc>
-          <w:tcPr>
-            <w:tcW w:w="1862" w:type="dxa"/>
-          </w:tcPr>
-          <w:p>
-            <w:r>
-              <w:t>Raffle Id</w:t>
-            </w:r>
-          </w:p>
-        </w:tc>
-      </w:tr>
-      <w:tr>
-        <w:trPr>
-          <w:trHeight w:val="295"/>
-        </w:trPr>
-        <w:tc>
-          <w:tcPr>
-            <w:tcW w:w="1862" w:type="dxa"/>
-          </w:tcPr>
-          <w:p>
-            <w:r>
-              <w:t>Shoe Id</w:t>
-            </w:r>
-          </w:p>
-        </w:tc>
-      </w:tr>
-      <w:tr>
-        <w:trPr>
-          <w:trHeight w:val="295"/>
-        </w:trPr>
-        <w:tc>
-          <w:tcPr>
-            <w:tcW w:w="1862" w:type="dxa"/>
-          </w:tcPr>
-          <w:p>
-            <w:r>
-              <w:t>Name</w:t>
-            </w:r>
-          </w:p>
-        </w:tc>
-      </w:tr>
-      <w:tr>
-        <w:trPr>
-          <w:trHeight w:val="295"/>
-        </w:trPr>
-        <w:tc>
-          <w:tcPr>
-            <w:tcW w:w="1862" w:type="dxa"/>
-          </w:tcPr>
-          <w:p>
-            <w:r>
-              <w:t>Email</w:t>
-            </w:r>
-          </w:p>
-        </w:tc>
-      </w:tr>
-      <w:tr>
-        <w:trPr>
-          <w:trHeight w:val="295"/>
-        </w:trPr>
-        <w:tc>
-          <w:tcPr>
-            <w:tcW w:w="1862" w:type="dxa"/>
-          </w:tcPr>
-          <w:p>
-            <w:r>
-              <w:t>Phone number</w:t>
-            </w:r>
-          </w:p>
-        </w:tc>
-      </w:tr>
-    </w:tbl>
-    <w:tbl>
-      <w:tblPr>
-        <w:tblStyle w:val="TableGrid"/>
-        <w:tblpPr w:leftFromText="180" w:rightFromText="180" w:vertAnchor="text" w:horzAnchor="page" w:tblpX="6493" w:tblpY="277"/>
-        <w:tblW w:w="0" w:type="auto"/>
-        <w:tblLook w:val="04A0" w:firstRow="1" w:lastRow="0" w:firstColumn="1" w:lastColumn="0" w:noHBand="0" w:noVBand="1"/>
-      </w:tblPr>
-      <w:tblGrid>
-        <w:gridCol w:w="1462"/>
-      </w:tblGrid>
-      <w:tr>
-        <w:trPr>
-          <w:trHeight w:val="332"/>
-        </w:trPr>
-        <w:tc>
-          <w:tcPr>
-            <w:tcW w:w="1462" w:type="dxa"/>
-          </w:tcPr>
-          <w:p>
-            <w:pPr>
-              <w:jc w:val="center"/>
-              <w:rPr>
-                <w:b/>
-              </w:rPr>
-            </w:pPr>
-            <w:r>
-              <w:rPr>
-                <w:b/>
-              </w:rPr>
-              <w:t>Raffle</w:t>
-            </w:r>
-          </w:p>
-        </w:tc>
-      </w:tr>
-      <w:tr>
-        <w:trPr>
-          <w:trHeight w:val="358"/>
-        </w:trPr>
-        <w:tc>
-          <w:tcPr>
-            <w:tcW w:w="1462" w:type="dxa"/>
-          </w:tcPr>
-          <w:p>
-            <w:r>
-              <w:t>Id</w:t>
-            </w:r>
-          </w:p>
-        </w:tc>
-      </w:tr>
-      <w:tr>
-        <w:trPr>
-          <w:trHeight w:val="332"/>
-        </w:trPr>
-        <w:tc>
-          <w:tcPr>
-            <w:tcW w:w="1462" w:type="dxa"/>
-          </w:tcPr>
-          <w:p>
-            <w:r>
-              <w:t>Shoe Id</w:t>
-            </w:r>
-          </w:p>
-        </w:tc>
-      </w:tr>
-      <w:tr>
-        <w:trPr>
-          <w:trHeight w:val="332"/>
-        </w:trPr>
-        <w:tc>
-          <w:tcPr>
-            <w:tcW w:w="1462" w:type="dxa"/>
-          </w:tcPr>
-          <w:p>
-            <w:r>
-              <w:t>date</w:t>
-            </w:r>
-          </w:p>
-        </w:tc>
-      </w:tr>
-    </w:tbl>
-    <w:p/>
-    <w:p/>
-    <w:p/>
-    <w:p/>
-    <w:p>
-      <w:r>
-        <w:t xml:space="preserve"> </w:t>
-      </w:r>
-    </w:p>
-    <w:p>
-      <w:r>
-        <w:t xml:space="preserve">                         </w:t>
-      </w:r>
-    </w:p>
-    <w:p/>
     <w:p>
       <w:pPr>
         <w:pStyle w:val="ListParagraph"/>
         <w:ind w:left="1440"/>
       </w:pPr>
       <w:r>
-        <w:t>T</w:t>
-      </w:r>
-      <w:r>
-        <w:t>here are three documents</w:t>
-      </w:r>
-      <w:r>
-        <w:t xml:space="preserve"> to fulfill</w:t>
-      </w:r>
-      <w:r>
-        <w:t xml:space="preserve"> the requirement for the registration of the sneaker raffle</w:t>
-      </w:r>
-      <w:r>
-        <w:t>.</w:t>
-      </w:r>
-    </w:p>
-    <w:p>
-      <w:pPr>
-        <w:pStyle w:val="ListParagraph"/>
-        <w:ind w:left="1440"/>
-      </w:pPr>
-    </w:p>
-    <w:p>
-      <w:pPr>
-        <w:pStyle w:val="ListParagraph"/>
-        <w:ind w:left="1440"/>
-      </w:pPr>
-    </w:p>
-    <w:p>
-      <w:pPr>
-        <w:pStyle w:val="ListParagraph"/>
-        <w:ind w:left="1440"/>
-      </w:pPr>
-    </w:p>
-    <w:p>
-      <w:pPr>
-        <w:pStyle w:val="ListParagraph"/>
-        <w:ind w:left="1440"/>
-      </w:pPr>
-    </w:p>
-    <w:p>
-      <w:pPr>
-        <w:pStyle w:val="ListParagraph"/>
-        <w:ind w:left="1440"/>
-      </w:pPr>
-    </w:p>
-    <w:p>
-      <w:pPr>
-        <w:pStyle w:val="ListParagraph"/>
-        <w:ind w:left="1440"/>
-      </w:pPr>
-    </w:p>
-    <w:p>
-      <w:pPr>
-        <w:pStyle w:val="ListParagraph"/>
-        <w:ind w:left="1440"/>
-      </w:pPr>
-    </w:p>
-    <w:p>
-      <w:pPr>
-        <w:pStyle w:val="ListParagraph"/>
-        <w:ind w:left="1440"/>
-      </w:pPr>
-    </w:p>
-    <w:p>
-      <w:pPr>
-        <w:pStyle w:val="ListParagraph"/>
-        <w:ind w:left="1440"/>
-      </w:pPr>
-    </w:p>
-    <w:p>
-      <w:pPr>
-        <w:pStyle w:val="ListParagraph"/>
-        <w:ind w:left="1440"/>
-        <w:rPr>
-          <w:b/>
-        </w:rPr>
-      </w:pPr>
-      <w:r>
-        <w:rPr>
-          <w:b/>
-        </w:rPr>
-        <w:t>SQL Tables</w:t>
-      </w:r>
-    </w:p>
-    <w:p>
-      <w:pPr>
-        <w:pStyle w:val="ListParagraph"/>
-        <w:ind w:left="1440"/>
-        <w:rPr>
-          <w:b/>
-        </w:rPr>
-      </w:pPr>
-    </w:p>
-    <w:p>
-      <w:pPr>
-        <w:pStyle w:val="ListParagraph"/>
-        <w:ind w:left="1440"/>
-      </w:pPr>
-      <w:r>
-        <w:lastRenderedPageBreak/>
         <w:t>Sneaker Store table</w:t>
       </w:r>
     </w:p>
@@ -2763,122 +2219,628 @@
         </w:tc>
       </w:tr>
     </w:tbl>
-    <w:p>
-      <w:r>
-        <w:tab/>
-      </w:r>
-      <w:r>
-        <w:tab/>
-      </w:r>
-      <w:r>
-        <w:tab/>
-      </w:r>
-    </w:p>
-    <w:p>
-      <w:r>
-        <w:tab/>
-      </w:r>
-      <w:r>
-        <w:tab/>
-      </w:r>
-      <w:r>
-        <w:tab/>
-        <w:t xml:space="preserve">Zip code </w:t>
-      </w:r>
-      <w:r>
-        <w:t>table</w:t>
-      </w:r>
+    <w:p/>
+    <w:p>
+      <w:pPr>
+        <w:pStyle w:val="ListParagraph"/>
+        <w:ind w:left="1440"/>
+      </w:pPr>
+      <w:r>
+        <w:t>T</w:t>
+      </w:r>
+      <w:r>
+        <w:t>here one document</w:t>
+      </w:r>
+      <w:r>
+        <w:t xml:space="preserve"> to fulfill</w:t>
+      </w:r>
+      <w:r>
+        <w:t xml:space="preserve"> the requirement for the registration of the sneaker raffle</w:t>
+      </w:r>
+      <w:r>
+        <w:t>.</w:t>
+      </w:r>
+    </w:p>
+    <w:p>
+      <w:pPr>
+        <w:pStyle w:val="ListParagraph"/>
+        <w:ind w:left="1440"/>
+      </w:pPr>
+    </w:p>
+    <w:p>
+      <w:pPr>
+        <w:pStyle w:val="ListParagraph"/>
+        <w:ind w:left="1440"/>
+      </w:pPr>
+    </w:p>
+    <w:p>
+      <w:pPr>
+        <w:pStyle w:val="ListParagraph"/>
+        <w:ind w:left="1440"/>
+      </w:pPr>
+    </w:p>
+    <w:p>
+      <w:pPr>
+        <w:pStyle w:val="ListParagraph"/>
+        <w:ind w:left="1440"/>
+      </w:pPr>
+    </w:p>
+    <w:p>
+      <w:pPr>
+        <w:pStyle w:val="ListParagraph"/>
+        <w:ind w:left="1440"/>
+      </w:pPr>
+    </w:p>
+    <w:p>
+      <w:pPr>
+        <w:pStyle w:val="ListParagraph"/>
+        <w:ind w:left="1440"/>
+      </w:pPr>
+    </w:p>
+    <w:p>
+      <w:pPr>
+        <w:pStyle w:val="ListParagraph"/>
+        <w:ind w:left="1440"/>
+      </w:pPr>
+    </w:p>
+    <w:p>
+      <w:pPr>
+        <w:pStyle w:val="ListParagraph"/>
+        <w:ind w:left="1440"/>
+      </w:pPr>
+    </w:p>
+    <w:p>
+      <w:pPr>
+        <w:pStyle w:val="ListParagraph"/>
+        <w:ind w:left="1440"/>
+      </w:pPr>
+    </w:p>
+    <w:p>
+      <w:pPr>
+        <w:pStyle w:val="ListParagraph"/>
+        <w:ind w:left="1440"/>
+      </w:pPr>
+    </w:p>
+    <w:p>
+      <w:pPr>
+        <w:pStyle w:val="ListParagraph"/>
+        <w:ind w:left="1440"/>
+      </w:pPr>
+    </w:p>
+    <w:p>
+      <w:pPr>
+        <w:pStyle w:val="ListParagraph"/>
+        <w:ind w:left="1440"/>
+      </w:pPr>
+    </w:p>
+    <w:p>
+      <w:pPr>
+        <w:pStyle w:val="ListParagraph"/>
+        <w:ind w:left="1440"/>
+      </w:pPr>
+    </w:p>
+    <w:p>
+      <w:pPr>
+        <w:pStyle w:val="ListParagraph"/>
+        <w:ind w:left="1440"/>
+      </w:pPr>
+    </w:p>
+    <w:p>
+      <w:pPr>
+        <w:pStyle w:val="ListParagraph"/>
+        <w:ind w:left="1440"/>
+      </w:pPr>
+    </w:p>
+    <w:p>
+      <w:pPr>
+        <w:pStyle w:val="ListParagraph"/>
+        <w:ind w:left="1440"/>
+        <w:rPr>
+          <w:b/>
+        </w:rPr>
+      </w:pPr>
+      <w:r>
+        <w:rPr>
+          <w:b/>
+        </w:rPr>
+        <w:lastRenderedPageBreak/>
+        <w:t>SQL Tables</w:t>
+      </w:r>
+    </w:p>
+    <w:p>
+      <w:pPr>
+        <w:pStyle w:val="ListParagraph"/>
+        <w:ind w:left="1440"/>
+        <w:rPr>
+          <w:b/>
+        </w:rPr>
+      </w:pPr>
     </w:p>
     <w:tbl>
       <w:tblPr>
         <w:tblStyle w:val="TableGrid"/>
+        <w:tblpPr w:leftFromText="180" w:rightFromText="180" w:vertAnchor="text" w:horzAnchor="page" w:tblpX="2773" w:tblpY="217"/>
         <w:tblW w:w="0" w:type="auto"/>
-        <w:tblInd w:w="1386" w:type="dxa"/>
         <w:tblLook w:val="04A0" w:firstRow="1" w:lastRow="0" w:firstColumn="1" w:lastColumn="0" w:noHBand="0" w:noVBand="1"/>
       </w:tblPr>
       <w:tblGrid>
-        <w:gridCol w:w="1081"/>
-        <w:gridCol w:w="1081"/>
+        <w:gridCol w:w="1188"/>
       </w:tblGrid>
       <w:tr>
         <w:trPr>
-          <w:trHeight w:val="316"/>
+          <w:trHeight w:val="292"/>
         </w:trPr>
         <w:tc>
           <w:tcPr>
-            <w:tcW w:w="1081" w:type="dxa"/>
-          </w:tcPr>
-          <w:p>
-            <w:r>
-              <w:t>Zip</w:t>
-            </w:r>
-          </w:p>
-        </w:tc>
-        <w:tc>
-          <w:tcPr>
-            <w:tcW w:w="1081" w:type="dxa"/>
-          </w:tcPr>
-          <w:p>
-            <w:r>
-              <w:t>Store ID</w:t>
+            <w:tcW w:w="1188" w:type="dxa"/>
+          </w:tcPr>
+          <w:p>
+            <w:pPr>
+              <w:pStyle w:val="ListParagraph"/>
+              <w:ind w:left="0"/>
+              <w:jc w:val="center"/>
+              <w:rPr>
+                <w:b/>
+                <w:noProof/>
+              </w:rPr>
+            </w:pPr>
+            <w:r>
+              <w:rPr>
+                <w:b/>
+                <w:noProof/>
+              </w:rPr>
+              <w:t>Sneaker</w:t>
             </w:r>
           </w:p>
         </w:tc>
       </w:tr>
       <w:tr>
         <w:trPr>
-          <w:trHeight w:val="340"/>
+          <w:trHeight w:val="314"/>
         </w:trPr>
         <w:tc>
           <w:tcPr>
-            <w:tcW w:w="1081" w:type="dxa"/>
-          </w:tcPr>
-          <w:p/>
-        </w:tc>
-        <w:tc>
-          <w:tcPr>
-            <w:tcW w:w="1081" w:type="dxa"/>
-          </w:tcPr>
-          <w:p/>
+            <w:tcW w:w="1188" w:type="dxa"/>
+          </w:tcPr>
+          <w:p>
+            <w:pPr>
+              <w:pStyle w:val="ListParagraph"/>
+              <w:ind w:left="0"/>
+              <w:rPr>
+                <w:noProof/>
+              </w:rPr>
+            </w:pPr>
+            <w:r>
+              <w:rPr>
+                <w:noProof/>
+              </w:rPr>
+              <w:t>Id</w:t>
+            </w:r>
+          </w:p>
         </w:tc>
       </w:tr>
       <w:tr>
         <w:trPr>
-          <w:trHeight w:val="291"/>
+          <w:trHeight w:val="292"/>
         </w:trPr>
         <w:tc>
           <w:tcPr>
-            <w:tcW w:w="1081" w:type="dxa"/>
-          </w:tcPr>
-          <w:p/>
-        </w:tc>
-        <w:tc>
-          <w:tcPr>
-            <w:tcW w:w="1081" w:type="dxa"/>
-          </w:tcPr>
-          <w:p/>
+            <w:tcW w:w="1188" w:type="dxa"/>
+          </w:tcPr>
+          <w:p>
+            <w:pPr>
+              <w:pStyle w:val="ListParagraph"/>
+              <w:ind w:left="0"/>
+              <w:rPr>
+                <w:noProof/>
+              </w:rPr>
+            </w:pPr>
+            <w:r>
+              <w:rPr>
+                <w:noProof/>
+              </w:rPr>
+              <w:t>Name</w:t>
+            </w:r>
+          </w:p>
+        </w:tc>
+      </w:tr>
+      <w:tr>
+        <w:trPr>
+          <w:trHeight w:val="292"/>
+        </w:trPr>
+        <w:tc>
+          <w:tcPr>
+            <w:tcW w:w="1188" w:type="dxa"/>
+          </w:tcPr>
+          <w:p>
+            <w:pPr>
+              <w:pStyle w:val="ListParagraph"/>
+              <w:ind w:left="0"/>
+              <w:rPr>
+                <w:noProof/>
+              </w:rPr>
+            </w:pPr>
+            <w:r>
+              <w:rPr>
+                <w:noProof/>
+              </w:rPr>
+              <w:t>Brand</w:t>
+            </w:r>
+          </w:p>
+        </w:tc>
+      </w:tr>
+      <w:tr>
+        <w:trPr>
+          <w:trHeight w:val="292"/>
+        </w:trPr>
+        <w:tc>
+          <w:tcPr>
+            <w:tcW w:w="1188" w:type="dxa"/>
+          </w:tcPr>
+          <w:p>
+            <w:pPr>
+              <w:pStyle w:val="ListParagraph"/>
+              <w:ind w:left="0"/>
+              <w:rPr>
+                <w:noProof/>
+              </w:rPr>
+            </w:pPr>
+            <w:r>
+              <w:rPr>
+                <w:noProof/>
+              </w:rPr>
+              <w:t>Color</w:t>
+            </w:r>
+          </w:p>
+        </w:tc>
+      </w:tr>
+      <w:tr>
+        <w:trPr>
+          <w:trHeight w:val="314"/>
+        </w:trPr>
+        <w:tc>
+          <w:tcPr>
+            <w:tcW w:w="1188" w:type="dxa"/>
+          </w:tcPr>
+          <w:p>
+            <w:pPr>
+              <w:pStyle w:val="ListParagraph"/>
+              <w:ind w:left="0"/>
+              <w:rPr>
+                <w:noProof/>
+              </w:rPr>
+            </w:pPr>
+            <w:r>
+              <w:rPr>
+                <w:noProof/>
+              </w:rPr>
+              <w:t>Size</w:t>
+            </w:r>
+          </w:p>
+        </w:tc>
+      </w:tr>
+      <w:tr>
+        <w:trPr>
+          <w:trHeight w:val="292"/>
+        </w:trPr>
+        <w:tc>
+          <w:tcPr>
+            <w:tcW w:w="1188" w:type="dxa"/>
+          </w:tcPr>
+          <w:p>
+            <w:pPr>
+              <w:pStyle w:val="ListParagraph"/>
+              <w:ind w:left="0"/>
+              <w:rPr>
+                <w:noProof/>
+              </w:rPr>
+            </w:pPr>
+            <w:r>
+              <w:rPr>
+                <w:noProof/>
+              </w:rPr>
+              <w:t>Type</w:t>
+            </w:r>
+          </w:p>
+        </w:tc>
+      </w:tr>
+      <w:tr>
+        <w:trPr>
+          <w:trHeight w:val="292"/>
+        </w:trPr>
+        <w:tc>
+          <w:tcPr>
+            <w:tcW w:w="1188" w:type="dxa"/>
+          </w:tcPr>
+          <w:p>
+            <w:pPr>
+              <w:pStyle w:val="ListParagraph"/>
+              <w:ind w:left="0"/>
+              <w:rPr>
+                <w:noProof/>
+              </w:rPr>
+            </w:pPr>
+            <w:r>
+              <w:rPr>
+                <w:noProof/>
+              </w:rPr>
+              <w:t>Price</w:t>
+            </w:r>
+          </w:p>
+        </w:tc>
+      </w:tr>
+      <w:tr>
+        <w:trPr>
+          <w:trHeight w:val="292"/>
+        </w:trPr>
+        <w:tc>
+          <w:tcPr>
+            <w:tcW w:w="1188" w:type="dxa"/>
+          </w:tcPr>
+          <w:p>
+            <w:pPr>
+              <w:pStyle w:val="ListParagraph"/>
+              <w:ind w:left="0"/>
+              <w:rPr>
+                <w:noProof/>
+              </w:rPr>
+            </w:pPr>
+            <w:r>
+              <w:rPr>
+                <w:noProof/>
+              </w:rPr>
+              <w:t>Gender</w:t>
+            </w:r>
+          </w:p>
         </w:tc>
       </w:tr>
     </w:tbl>
+    <w:tbl>
+      <w:tblPr>
+        <w:tblStyle w:val="TableGrid"/>
+        <w:tblpPr w:leftFromText="180" w:rightFromText="180" w:vertAnchor="text" w:horzAnchor="page" w:tblpX="4333" w:tblpY="197"/>
+        <w:tblW w:w="0" w:type="auto"/>
+        <w:tblLook w:val="04A0" w:firstRow="1" w:lastRow="0" w:firstColumn="1" w:lastColumn="0" w:noHBand="0" w:noVBand="1"/>
+      </w:tblPr>
+      <w:tblGrid>
+        <w:gridCol w:w="1862"/>
+      </w:tblGrid>
+      <w:tr>
+        <w:trPr>
+          <w:trHeight w:val="295"/>
+        </w:trPr>
+        <w:tc>
+          <w:tcPr>
+            <w:tcW w:w="1862" w:type="dxa"/>
+          </w:tcPr>
+          <w:p>
+            <w:pPr>
+              <w:jc w:val="center"/>
+              <w:rPr>
+                <w:b/>
+              </w:rPr>
+            </w:pPr>
+            <w:r>
+              <w:rPr>
+                <w:b/>
+              </w:rPr>
+              <w:t>Customer</w:t>
+            </w:r>
+          </w:p>
+        </w:tc>
+      </w:tr>
+      <w:tr>
+        <w:trPr>
+          <w:trHeight w:val="319"/>
+        </w:trPr>
+        <w:tc>
+          <w:tcPr>
+            <w:tcW w:w="1862" w:type="dxa"/>
+          </w:tcPr>
+          <w:p>
+            <w:r>
+              <w:t>Raffle Id</w:t>
+            </w:r>
+          </w:p>
+        </w:tc>
+      </w:tr>
+      <w:tr>
+        <w:trPr>
+          <w:trHeight w:val="295"/>
+        </w:trPr>
+        <w:tc>
+          <w:tcPr>
+            <w:tcW w:w="1862" w:type="dxa"/>
+          </w:tcPr>
+          <w:p>
+            <w:r>
+              <w:t>Shoe Id</w:t>
+            </w:r>
+          </w:p>
+        </w:tc>
+      </w:tr>
+      <w:tr>
+        <w:trPr>
+          <w:trHeight w:val="295"/>
+        </w:trPr>
+        <w:tc>
+          <w:tcPr>
+            <w:tcW w:w="1862" w:type="dxa"/>
+          </w:tcPr>
+          <w:p>
+            <w:r>
+              <w:t>Name</w:t>
+            </w:r>
+          </w:p>
+        </w:tc>
+      </w:tr>
+      <w:tr>
+        <w:trPr>
+          <w:trHeight w:val="295"/>
+        </w:trPr>
+        <w:tc>
+          <w:tcPr>
+            <w:tcW w:w="1862" w:type="dxa"/>
+          </w:tcPr>
+          <w:p>
+            <w:r>
+              <w:t>Email</w:t>
+            </w:r>
+          </w:p>
+        </w:tc>
+      </w:tr>
+      <w:tr>
+        <w:trPr>
+          <w:trHeight w:val="295"/>
+        </w:trPr>
+        <w:tc>
+          <w:tcPr>
+            <w:tcW w:w="1862" w:type="dxa"/>
+          </w:tcPr>
+          <w:p>
+            <w:r>
+              <w:t>Phone number</w:t>
+            </w:r>
+          </w:p>
+        </w:tc>
+      </w:tr>
+    </w:tbl>
+    <w:tbl>
+      <w:tblPr>
+        <w:tblStyle w:val="TableGrid"/>
+        <w:tblpPr w:leftFromText="180" w:rightFromText="180" w:vertAnchor="text" w:horzAnchor="page" w:tblpX="6493" w:tblpY="277"/>
+        <w:tblW w:w="0" w:type="auto"/>
+        <w:tblLook w:val="04A0" w:firstRow="1" w:lastRow="0" w:firstColumn="1" w:lastColumn="0" w:noHBand="0" w:noVBand="1"/>
+      </w:tblPr>
+      <w:tblGrid>
+        <w:gridCol w:w="1462"/>
+      </w:tblGrid>
+      <w:tr>
+        <w:trPr>
+          <w:trHeight w:val="332"/>
+        </w:trPr>
+        <w:tc>
+          <w:tcPr>
+            <w:tcW w:w="1462" w:type="dxa"/>
+          </w:tcPr>
+          <w:p>
+            <w:pPr>
+              <w:jc w:val="center"/>
+              <w:rPr>
+                <w:b/>
+              </w:rPr>
+            </w:pPr>
+            <w:r>
+              <w:rPr>
+                <w:b/>
+              </w:rPr>
+              <w:t>Raffle</w:t>
+            </w:r>
+          </w:p>
+        </w:tc>
+      </w:tr>
+      <w:tr>
+        <w:trPr>
+          <w:trHeight w:val="358"/>
+        </w:trPr>
+        <w:tc>
+          <w:tcPr>
+            <w:tcW w:w="1462" w:type="dxa"/>
+          </w:tcPr>
+          <w:p>
+            <w:r>
+              <w:t>Id</w:t>
+            </w:r>
+          </w:p>
+        </w:tc>
+      </w:tr>
+      <w:tr>
+        <w:trPr>
+          <w:trHeight w:val="332"/>
+        </w:trPr>
+        <w:tc>
+          <w:tcPr>
+            <w:tcW w:w="1462" w:type="dxa"/>
+          </w:tcPr>
+          <w:p>
+            <w:r>
+              <w:t>Shoe Id</w:t>
+            </w:r>
+          </w:p>
+        </w:tc>
+      </w:tr>
+      <w:tr>
+        <w:trPr>
+          <w:trHeight w:val="332"/>
+        </w:trPr>
+        <w:tc>
+          <w:tcPr>
+            <w:tcW w:w="1462" w:type="dxa"/>
+          </w:tcPr>
+          <w:p>
+            <w:r>
+              <w:t>date</w:t>
+            </w:r>
+          </w:p>
+        </w:tc>
+      </w:tr>
+    </w:tbl>
+    <w:p>
+      <w:pPr>
+        <w:pStyle w:val="ListParagraph"/>
+        <w:ind w:left="1440"/>
+        <w:rPr>
+          <w:b/>
+        </w:rPr>
+      </w:pPr>
+    </w:p>
     <w:p/>
     <w:p>
       <w:r>
         <w:tab/>
       </w:r>
+    </w:p>
+    <w:p/>
+    <w:p/>
+    <w:p/>
+    <w:p/>
+    <w:p>
+      <w:pPr>
+        <w:pStyle w:val="ListParagraph"/>
+        <w:ind w:left="1440"/>
+      </w:pPr>
+      <w:r>
+        <w:t>T</w:t>
+      </w:r>
+      <w:r>
+        <w:t>here are three tables</w:t>
+      </w:r>
+      <w:r>
+        <w:t xml:space="preserve"> to fulfill the requirement for the registration of the sneaker raffle.</w:t>
+      </w:r>
+    </w:p>
+    <w:p>
+      <w:pPr>
+        <w:pStyle w:val="ListParagraph"/>
+        <w:ind w:left="1440"/>
+      </w:pPr>
+    </w:p>
+    <w:p>
+      <w:pPr>
+        <w:pStyle w:val="ListParagraph"/>
+        <w:ind w:left="1440"/>
+      </w:pPr>
+    </w:p>
+    <w:p>
+      <w:pPr>
+        <w:pStyle w:val="ListParagraph"/>
+        <w:ind w:left="1440"/>
+      </w:pPr>
       <w:r>
         <w:tab/>
       </w:r>
       <w:r>
-        <w:t xml:space="preserve">There are two </w:t>
-      </w:r>
-      <w:r>
-        <w:t>table</w:t>
-      </w:r>
-      <w:r>
-        <w:t>s</w:t>
-      </w:r>
-      <w:r>
-        <w:t xml:space="preserve"> to fulfill the requirement to look up sneaker stores by zip code</w:t>
+        <w:tab/>
       </w:r>
     </w:p>
     <w:p>
@@ -3246,7 +3208,23 @@
         <w:pStyle w:val="Heading2"/>
       </w:pPr>
       <w:bookmarkStart w:id="8" w:name="_Toc524127119"/>
-      <w:r>
+    </w:p>
+    <w:p>
+      <w:pPr>
+        <w:pStyle w:val="Heading2"/>
+      </w:pPr>
+    </w:p>
+    <w:p/>
+    <w:p>
+      <w:bookmarkStart w:id="9" w:name="_GoBack"/>
+      <w:bookmarkEnd w:id="9"/>
+    </w:p>
+    <w:p>
+      <w:pPr>
+        <w:pStyle w:val="Heading2"/>
+      </w:pPr>
+      <w:r>
+        <w:lastRenderedPageBreak/>
         <w:t>Deployment</w:t>
       </w:r>
       <w:bookmarkEnd w:id="8"/>
@@ -3273,7 +3251,7 @@
           <v:shape id="_x0000_i1025" type="#_x0000_t75" alt="" style="width:1in;height:39pt;mso-width-percent:0;mso-height-percent:0;mso-width-percent:0;mso-height-percent:0" o:ole="">
             <v:imagedata r:id="rId16" o:title=""/>
           </v:shape>
-          <o:OLEObject Type="Embed" ProgID="Visio.Drawing.11" ShapeID="_x0000_i1025" DrawAspect="Content" ObjectID="_1601901797" r:id="rId17"/>
+          <o:OLEObject Type="Embed" ProgID="Visio.Drawing.11" ShapeID="_x0000_i1025" DrawAspect="Content" ObjectID="_1603017196" r:id="rId17"/>
         </w:object>
       </w:r>
     </w:p>
@@ -3283,8 +3261,13 @@
         <w:ind w:left="1440"/>
       </w:pPr>
       <w:r>
-        <w:t>Queue:  CalculatorQ</w:t>
-      </w:r>
+        <w:t xml:space="preserve">Queue:  </w:t>
+      </w:r>
+      <w:proofErr w:type="spellStart"/>
+      <w:r>
+        <w:t>CalculatorQ</w:t>
+      </w:r>
+      <w:proofErr w:type="spellEnd"/>
     </w:p>
     <w:p>
       <w:pPr>
@@ -3292,7 +3275,15 @@
         <w:ind w:left="1440"/>
       </w:pPr>
       <w:r>
-        <w:t>Data source:  jdbc/sample</w:t>
+        <w:t xml:space="preserve">Data source:  </w:t>
+      </w:r>
+      <w:proofErr w:type="spellStart"/>
+      <w:r>
+        <w:t>jdbc</w:t>
+      </w:r>
+      <w:proofErr w:type="spellEnd"/>
+      <w:r>
+        <w:t>/sample</w:t>
       </w:r>
     </w:p>
     <w:p>
@@ -3305,12 +3296,11 @@
       <w:pPr>
         <w:pStyle w:val="Heading1"/>
       </w:pPr>
-      <w:bookmarkStart w:id="9" w:name="_Toc524127120"/>
-      <w:r>
-        <w:lastRenderedPageBreak/>
+      <w:bookmarkStart w:id="10" w:name="_Toc524127120"/>
+      <w:r>
         <w:t>Discussion of how your design met the requirements</w:t>
       </w:r>
-      <w:bookmarkEnd w:id="9"/>
+      <w:bookmarkEnd w:id="10"/>
     </w:p>
     <w:p>
       <w:pPr>
@@ -3337,11 +3327,11 @@
       <w:pPr>
         <w:pStyle w:val="Heading1"/>
       </w:pPr>
-      <w:bookmarkStart w:id="10" w:name="_Toc524127121"/>
+      <w:bookmarkStart w:id="11" w:name="_Toc524127121"/>
       <w:r>
         <w:t>Discussion of lessons learned</w:t>
       </w:r>
-      <w:bookmarkEnd w:id="10"/>
+      <w:bookmarkEnd w:id="11"/>
     </w:p>
     <w:p>
       <w:pPr>
@@ -3398,7 +3388,15 @@
         <w:pStyle w:val="ListParagraph"/>
       </w:pPr>
       <w:r>
-        <w:t>I made the decision of using mongoDB as my database for the feature of registration of a sneaker raffle.</w:t>
+        <w:t xml:space="preserve">I made the decision of using </w:t>
+      </w:r>
+      <w:proofErr w:type="spellStart"/>
+      <w:r>
+        <w:t>mongoDB</w:t>
+      </w:r>
+      <w:proofErr w:type="spellEnd"/>
+      <w:r>
+        <w:t xml:space="preserve"> as my database for the feature of registration of a sneaker raffle.</w:t>
       </w:r>
       <w:r>
         <w:t xml:space="preserve"> The reason is for fast finds in the documents, it will allow me to find a shoe that will be in raffle, fill in the customers information in a document and the raffle information.  </w:t>
@@ -3451,11 +3449,11 @@
       <w:pPr>
         <w:pStyle w:val="Heading1"/>
       </w:pPr>
-      <w:bookmarkStart w:id="11" w:name="_Toc524127122"/>
+      <w:bookmarkStart w:id="12" w:name="_Toc524127122"/>
       <w:r>
         <w:t>Decision Log</w:t>
       </w:r>
-      <w:bookmarkEnd w:id="11"/>
+      <w:bookmarkEnd w:id="12"/>
     </w:p>
     <w:p>
       <w:pPr>
@@ -4064,14 +4062,10 @@
       </w:pPr>
       <w:r>
         <w:lastRenderedPageBreak/>
-        <w:t>Milestone 3</w:t>
-      </w:r>
-      <w:r>
-        <w:t xml:space="preserve"> Screenshot</w:t>
-      </w:r>
-    </w:p>
-    <w:p>
-      <w:bookmarkStart w:id="12" w:name="_GoBack"/>
+        <w:t>Milestone 3 Screenshot</w:t>
+      </w:r>
+    </w:p>
+    <w:p>
       <w:r>
         <w:rPr>
           <w:noProof/>
@@ -4118,7 +4112,6 @@
           </wp:inline>
         </w:drawing>
       </w:r>
-      <w:bookmarkEnd w:id="12"/>
     </w:p>
     <w:p/>
     <w:sectPr>
@@ -6842,7 +6835,7 @@
 </file>
 
 <file path=customXml/itemProps2.xml><?xml version="1.0" encoding="utf-8"?>
-<ds:datastoreItem xmlns:ds="http://schemas.openxmlformats.org/officeDocument/2006/customXml" ds:itemID="{C11958B7-79E2-484B-BF94-822E0C2739E5}">
+<ds:datastoreItem xmlns:ds="http://schemas.openxmlformats.org/officeDocument/2006/customXml" ds:itemID="{6152492D-8592-5B43-B8A4-6F5D62676F47}">
   <ds:schemaRefs>
     <ds:schemaRef ds:uri="http://schemas.openxmlformats.org/officeDocument/2006/bibliography"/>
   </ds:schemaRefs>

</xml_diff>